<commit_message>
Alteração no docx_Add interpolacao
</commit_message>
<xml_diff>
--- a/Utilizando o Git.docx
+++ b/Utilizando o Git.docx
@@ -53,16 +53,7 @@
         <w:t>2º</w:t>
       </w:r>
       <w:r>
-        <w:t xml:space="preserve"> Após a instalação criar uma pasta no </w:t>
-      </w:r>
-      <w:r>
-        <w:t>seu computador</w:t>
-      </w:r>
-      <w:r>
-        <w:t xml:space="preserve"> que será utilizada como repositório</w:t>
-      </w:r>
-      <w:r>
-        <w:t xml:space="preserve"> local</w:t>
+        <w:t xml:space="preserve"> Após a instalação criar uma pasta no seu computador que será utilizada como repositório local</w:t>
       </w:r>
     </w:p>
     <w:p>
@@ -76,13 +67,7 @@
         <w:t>3º</w:t>
       </w:r>
       <w:r>
-        <w:t xml:space="preserve"> </w:t>
-      </w:r>
-      <w:r>
-        <w:t>Cl</w:t>
-      </w:r>
-      <w:r>
-        <w:t xml:space="preserve">ica com o botão direito do mouse e escolher a opção: </w:t>
+        <w:t xml:space="preserve"> Clica com o botão direito do mouse e escolher a opção: </w:t>
       </w:r>
       <w:r>
         <w:rPr>
@@ -105,10 +90,7 @@
         <w:t>4º</w:t>
       </w:r>
       <w:r>
-        <w:t xml:space="preserve"> Com o prompt de comando do git aberto, digite o comando:</w:t>
-      </w:r>
-      <w:r>
-        <w:t xml:space="preserve"> </w:t>
+        <w:t xml:space="preserve"> Com o prompt de comando do git aberto, digite o comando: </w:t>
       </w:r>
       <w:r>
         <w:rPr>
@@ -157,13 +139,7 @@
         <w:t>5º</w:t>
       </w:r>
       <w:r>
-        <w:t xml:space="preserve"> Adicionar a essa pasta o arquivo que será utilizado para criar um</w:t>
-      </w:r>
-      <w:r>
-        <w:t>a</w:t>
-      </w:r>
-      <w:r>
-        <w:t xml:space="preserve"> versão junto ao seu repositório</w:t>
+        <w:t xml:space="preserve"> Adicionar a essa pasta o arquivo que será utilizado para criar uma versão junto ao seu repositório</w:t>
       </w:r>
     </w:p>
     <w:p>
@@ -201,13 +177,7 @@
         <w:t>status.</w:t>
       </w:r>
       <w:r>
-        <w:t xml:space="preserve"> Você verá o </w:t>
-      </w:r>
-      <w:r>
-        <w:t>arquivo</w:t>
-      </w:r>
-      <w:r>
-        <w:t xml:space="preserve"> sinalizado em </w:t>
+        <w:t xml:space="preserve"> Você verá o arquivo sinalizado em </w:t>
       </w:r>
       <w:r>
         <w:rPr>
@@ -220,13 +190,7 @@
         <w:t>vermelho</w:t>
       </w:r>
       <w:r>
-        <w:t xml:space="preserve">, pois </w:t>
-      </w:r>
-      <w:r>
-        <w:t>ele</w:t>
-      </w:r>
-      <w:r>
-        <w:t xml:space="preserve"> ainda não está pronto para ser </w:t>
+        <w:t xml:space="preserve">, pois ele ainda não está pronto para ser </w:t>
       </w:r>
       <w:r>
         <w:rPr>
@@ -261,13 +225,7 @@
         <w:t>git add</w:t>
       </w:r>
       <w:r>
-        <w:t xml:space="preserve"> </w:t>
-      </w:r>
-      <w:r>
-        <w:t xml:space="preserve"> </w:t>
-      </w:r>
-      <w:r>
-        <w:t xml:space="preserve">. Com isso, não só o arquivo que está sinalizado em </w:t>
+        <w:t xml:space="preserve">  . Com isso, não só o arquivo que está sinalizado em </w:t>
       </w:r>
       <w:r>
         <w:rPr>
@@ -519,7 +477,16 @@
           <w:sz w:val="28"/>
           <w:szCs w:val="28"/>
         </w:rPr>
-        <w:t>git push --set-upstream origin master</w:t>
+        <w:t xml:space="preserve">git push --set-upstream origin </w:t>
+      </w:r>
+      <w:r>
+        <w:rPr>
+          <w:b/>
+          <w:bCs/>
+          <w:sz w:val="28"/>
+          <w:szCs w:val="28"/>
+        </w:rPr>
+        <w:t>receiving</w:t>
       </w:r>
       <w:r>
         <w:t xml:space="preserve">. Para validar a ação, siga até o seu repositório web e você </w:t>
@@ -549,7 +516,7 @@
           <w:sz w:val="28"/>
           <w:szCs w:val="28"/>
         </w:rPr>
-        <w:t>master</w:t>
+        <w:t>receiving</w:t>
       </w:r>
       <w:r>
         <w:t>.</w:t>

</xml_diff>